<commit_message>
bao cao va code v2
</commit_message>
<xml_diff>
--- a/BaoCao/NHOM12_TriTueNhanTao.docx
+++ b/BaoCao/NHOM12_TriTueNhanTao.docx
@@ -7653,13 +7653,7 @@
         <w:rPr>
           <w:lang w:val="vi-VN"/>
         </w:rPr>
-        <w:t xml:space="preserve"> </w:t>
-      </w:r>
-      <w:r>
-        <w:rPr>
-          <w:lang w:val="vi-VN"/>
-        </w:rPr>
-        <w:t xml:space="preserve"> </w:t>
+        <w:t xml:space="preserve">  </w:t>
       </w:r>
       <w:r>
         <w:rPr>
@@ -9367,11 +9361,13 @@
         <w:jc w:val="both"/>
         <w:rPr>
           <w:szCs w:val="28"/>
-        </w:rPr>
-      </w:pPr>
-      <w:r>
-        <w:rPr>
-          <w:szCs w:val="28"/>
+          <w:lang w:val="vi-VN"/>
+        </w:rPr>
+      </w:pPr>
+      <w:r>
+        <w:rPr>
+          <w:szCs w:val="28"/>
+          <w:lang w:val="vi-VN"/>
         </w:rPr>
         <w:t>Hàm sigmoid có dạng như sau:</w:t>
       </w:r>
@@ -13382,51 +13378,25 @@
       <w:r>
         <w:t xml:space="preserve">Hình </w:t>
       </w:r>
-      <w:r>
-        <w:fldChar w:fldCharType="begin"/>
-      </w:r>
-      <w:r>
-        <w:instrText xml:space="preserve"> STYLEREF 1 \s </w:instrText>
-      </w:r>
-      <w:r>
-        <w:fldChar w:fldCharType="separate"/>
-      </w:r>
-      <w:r>
-        <w:rPr>
-          <w:noProof/>
-        </w:rPr>
-        <w:t>2</w:t>
-      </w:r>
-      <w:r>
-        <w:rPr>
-          <w:noProof/>
-        </w:rPr>
-        <w:fldChar w:fldCharType="end"/>
-      </w:r>
+      <w:fldSimple w:instr=" STYLEREF 1 \s ">
+        <w:r>
+          <w:rPr>
+            <w:noProof/>
+          </w:rPr>
+          <w:t>2</w:t>
+        </w:r>
+      </w:fldSimple>
       <w:r>
         <w:noBreakHyphen/>
       </w:r>
-      <w:r>
-        <w:fldChar w:fldCharType="begin"/>
-      </w:r>
-      <w:r>
-        <w:instrText xml:space="preserve"> SEQ Hình \* ARABIC \s 1 </w:instrText>
-      </w:r>
-      <w:r>
-        <w:fldChar w:fldCharType="separate"/>
-      </w:r>
-      <w:r>
-        <w:rPr>
-          <w:noProof/>
-        </w:rPr>
-        <w:t>2</w:t>
-      </w:r>
-      <w:r>
-        <w:rPr>
-          <w:noProof/>
-        </w:rPr>
-        <w:fldChar w:fldCharType="end"/>
-      </w:r>
+      <w:fldSimple w:instr=" SEQ Hình \* ARABIC \s 1 ">
+        <w:r>
+          <w:rPr>
+            <w:noProof/>
+          </w:rPr>
+          <w:t>2</w:t>
+        </w:r>
+      </w:fldSimple>
       <w:r>
         <w:rPr>
           <w:lang w:val="vi-VN"/>
@@ -17284,8 +17254,8 @@
           <w:lang w:val="vi-VN"/>
         </w:rPr>
       </w:pPr>
-      <w:bookmarkStart w:id="58" w:name="_Toc214613448"/>
-      <w:bookmarkStart w:id="59" w:name="_Toc216478106"/>
+      <w:bookmarkStart w:id="58" w:name="_Toc216478106"/>
+      <w:bookmarkStart w:id="59" w:name="_Toc214613448"/>
       <w:r>
         <w:rPr>
           <w:lang w:val="vi-VN"/>
@@ -17316,14 +17286,14 @@
         </w:rPr>
         <w:t>óa</w:t>
       </w:r>
+      <w:bookmarkEnd w:id="58"/>
+      <w:r>
+        <w:rPr>
+          <w:lang w:val="vi-VN"/>
+        </w:rPr>
+        <w:t xml:space="preserve"> </w:t>
+      </w:r>
       <w:bookmarkEnd w:id="59"/>
-      <w:r>
-        <w:rPr>
-          <w:lang w:val="vi-VN"/>
-        </w:rPr>
-        <w:t xml:space="preserve"> </w:t>
-      </w:r>
-      <w:bookmarkEnd w:id="58"/>
     </w:p>
     <w:p>
       <w:pPr>
@@ -21584,6 +21554,7 @@
         <w:rPr>
           <w:sz w:val="28"/>
           <w:szCs w:val="28"/>
+          <w:lang w:val="vi-VN"/>
         </w:rPr>
       </w:pPr>
       <w:r>
@@ -21660,6 +21631,7 @@
           <w:rFonts w:eastAsiaTheme="majorEastAsia"/>
           <w:sz w:val="28"/>
           <w:szCs w:val="28"/>
+          <w:lang w:val="vi-VN"/>
         </w:rPr>
         <w:t xml:space="preserve">Tuy nhiên, ma trận nhầm lẫn cho thấy vẫn còn </w:t>
       </w:r>
@@ -21681,6 +21653,7 @@
           <w:bCs/>
           <w:sz w:val="28"/>
           <w:szCs w:val="28"/>
+          <w:lang w:val="vi-VN"/>
         </w:rPr>
         <w:t xml:space="preserve"> trường hợp (FN)</w:t>
       </w:r>
@@ -21690,6 +21663,7 @@
           <w:rFonts w:eastAsiaTheme="majorEastAsia"/>
           <w:sz w:val="28"/>
           <w:szCs w:val="28"/>
+          <w:lang w:val="vi-VN"/>
         </w:rPr>
         <w:t xml:space="preserve"> mắc bệnh thật sự nhưng </w:t>
       </w:r>
@@ -21699,6 +21673,7 @@
           <w:rFonts w:eastAsiaTheme="majorEastAsia"/>
           <w:sz w:val="28"/>
           <w:szCs w:val="28"/>
+          <w:lang w:val="vi-VN"/>
         </w:rPr>
         <w:lastRenderedPageBreak/>
         <w:t>bị mô hình dự đoán là không mắc bệnh</w:t>
@@ -21707,6 +21682,7 @@
         <w:rPr>
           <w:sz w:val="28"/>
           <w:szCs w:val="28"/>
+          <w:lang w:val="vi-VN"/>
         </w:rPr>
         <w:t xml:space="preserve">. </w:t>
       </w:r>
@@ -21716,6 +21692,7 @@
           <w:rFonts w:eastAsiaTheme="majorEastAsia"/>
           <w:sz w:val="28"/>
           <w:szCs w:val="28"/>
+          <w:lang w:val="vi-VN"/>
         </w:rPr>
         <w:t>Đây là lỗi quan trọng trong lĩnh vực y tế, cần được giảm thiểu thêm bằng các kỹ thuật tối ưu hóa</w:t>
       </w:r>
@@ -21723,6 +21700,7 @@
         <w:rPr>
           <w:sz w:val="28"/>
           <w:szCs w:val="28"/>
+          <w:lang w:val="vi-VN"/>
         </w:rPr>
         <w:t>.</w:t>
       </w:r>
@@ -21732,12 +21710,14 @@
         <w:pStyle w:val="Heading3"/>
         <w:rPr>
           <w:szCs w:val="28"/>
+          <w:lang w:val="vi-VN"/>
         </w:rPr>
       </w:pPr>
       <w:bookmarkStart w:id="72" w:name="_Toc216478112"/>
       <w:r>
         <w:rPr>
           <w:szCs w:val="28"/>
+          <w:lang w:val="vi-VN"/>
         </w:rPr>
         <w:t>Kết quả tối ưu hóa và so sánh mô hình (sử dụng SKL)</w:t>
       </w:r>
@@ -23532,176 +23512,86 @@
       <w:bookmarkEnd w:id="78"/>
     </w:p>
     <w:p>
+      <w:pPr>
+        <w:ind w:firstLine="431"/>
+        <w:jc w:val="both"/>
+        <w:rPr>
+          <w:lang w:val="vi-VN"/>
+        </w:rPr>
+      </w:pPr>
+      <w:r>
+        <w:rPr>
+          <w:lang w:val="vi-VN"/>
+        </w:rPr>
+        <w:t>Đề tài đã xây dựng thành công mô hình dự đoán nguy cơ mắc bệnh tiểu đường dựa trên bộ dữ liệu Pima Indians Diabetes. Mô hình Logistic Regression ban đầu đạt Accuracy = 0.7600, tuy nhiên sau quá trình tối ưu và so sánh với các thuật toán khác, mô hình Random Forest cho kết quả tốt nhất với Accuracy = 0.8400, F1-score = 0.8421 và AUC = 0.9011. Kết quả này cho thấy mô hình có khả năng phân loại ổn định, đáng tin cậy và phù hợp để ứng dụng trong các bài toán sàng lọc y tế trong thực tế.</w:t>
+      </w:r>
+      <w:r>
+        <w:rPr>
+          <w:lang w:val="vi-VN"/>
+        </w:rPr>
+        <w:tab/>
+      </w:r>
+    </w:p>
+    <w:p>
+      <w:pPr>
+        <w:ind w:firstLine="431"/>
+        <w:jc w:val="both"/>
+        <w:rPr>
+          <w:lang w:val="vi-VN"/>
+        </w:rPr>
+      </w:pPr>
+      <w:r>
+        <w:rPr>
+          <w:lang w:val="vi-VN"/>
+        </w:rPr>
+        <w:t>Bên cạnh đó, các đặc trưng như Glucose, Insulin và BMI được xác định là những yếu tố có ảnh hưởng mạnh nhất đến kết quả dự đoán, phù hợp với các nghiên cứu và kiến thức lâm sàng hiện nay. Điều này góp phần khẳng định tính hợp lý của mô hình cũng như độ tin cậy của kết quả thu được, đồng thời chứng minh rằng việc ứng dụng Machine Learning vào hỗ trợ phát hiện sớm nguy cơ mắc bệnh tiểu đường là khả thi và có ý nghĩa thực tiễn cao.</w:t>
+      </w:r>
+    </w:p>
+    <w:p>
+      <w:pPr>
+        <w:ind w:firstLine="431"/>
+        <w:jc w:val="both"/>
+        <w:rPr>
+          <w:lang w:val="vi-VN"/>
+        </w:rPr>
+      </w:pPr>
+      <w:r>
+        <w:rPr>
+          <w:lang w:val="vi-VN"/>
+        </w:rPr>
+        <w:t>Trong thời gian tới, đề tài nên được mở rộng bằng cách bổ sung thêm dữ liệu huấn luyện với quy mô lớn hơn và đa dạng hơn, đồng thời tích hợp thêm nhiều thuộc tính lâm sàng nhằm nâng cao độ chính xác và khả năng tổng quát hóa của mô hình. Bên cạnh đó, việc thử nghiệm các mô hình học máy nâng cao như XGBoost, LightGBM hoặc các phương pháp học sâu được kỳ vọng sẽ giúp cải thiện hơn nữa hiệu suất dự đoán. Ngoài ra, mô hình cần được kiểm thử trên dữ liệu bệnh nhân thực tế tại các cơ sở y tế để đánh giá mức độ phù hợp, tính ổn định và hiệu quả khi triển khai trong môi trường vận hành thật.</w:t>
+      </w:r>
+    </w:p>
+    <w:p>
+      <w:pPr>
+        <w:ind w:firstLine="431"/>
+        <w:jc w:val="both"/>
+        <w:rPr>
+          <w:lang w:val="vi-VN"/>
+        </w:rPr>
+      </w:pPr>
+      <w:r>
+        <w:rPr>
+          <w:lang w:val="vi-VN"/>
+        </w:rPr>
+        <w:t>Cuối cùng, việc phát triển một giao diện ứng dụng đơn giản, thân thiện sẽ giúp bác sĩ hoặc người dùng dễ dàng nhập dữ liệu và nhận kết quả dự đoán một cách nhanh chóng, từ đó nâng cao tính ứng dụng và khả năng triển khai thực tiễn của hệ thống trong công tác sàng lọc và phòng ngừa bệnh tiểu đường.</w:t>
+      </w:r>
+    </w:p>
+    <w:p>
+      <w:pPr>
+        <w:jc w:val="both"/>
+        <w:rPr>
+          <w:lang w:val="vi-VN"/>
+        </w:rPr>
+      </w:pPr>
+      <w:r>
+        <w:rPr>
+          <w:lang w:val="vi-VN"/>
+        </w:rPr>
+        <w:br/>
+      </w:r>
       <w:bookmarkStart w:id="79" w:name="_GoBack"/>
       <w:bookmarkEnd w:id="79"/>
-    </w:p>
-    <w:p>
-      <w:pPr>
-        <w:rPr>
-          <w:lang w:val="vi-VN"/>
-        </w:rPr>
-      </w:pPr>
-    </w:p>
-    <w:p>
-      <w:pPr>
-        <w:rPr>
-          <w:lang w:val="vi-VN"/>
-        </w:rPr>
-      </w:pPr>
-    </w:p>
-    <w:p>
-      <w:pPr>
-        <w:rPr>
-          <w:lang w:val="vi-VN"/>
-        </w:rPr>
-      </w:pPr>
-    </w:p>
-    <w:p>
-      <w:pPr>
-        <w:rPr>
-          <w:lang w:val="vi-VN"/>
-        </w:rPr>
-      </w:pPr>
-    </w:p>
-    <w:p>
-      <w:pPr>
-        <w:rPr>
-          <w:lang w:val="vi-VN"/>
-        </w:rPr>
-      </w:pPr>
-    </w:p>
-    <w:p>
-      <w:pPr>
-        <w:rPr>
-          <w:lang w:val="vi-VN"/>
-        </w:rPr>
-      </w:pPr>
-    </w:p>
-    <w:p>
-      <w:pPr>
-        <w:rPr>
-          <w:lang w:val="vi-VN"/>
-        </w:rPr>
-      </w:pPr>
-    </w:p>
-    <w:p>
-      <w:pPr>
-        <w:rPr>
-          <w:lang w:val="vi-VN"/>
-        </w:rPr>
-      </w:pPr>
-    </w:p>
-    <w:p>
-      <w:pPr>
-        <w:rPr>
-          <w:lang w:val="vi-VN"/>
-        </w:rPr>
-      </w:pPr>
-    </w:p>
-    <w:p>
-      <w:pPr>
-        <w:rPr>
-          <w:lang w:val="vi-VN"/>
-        </w:rPr>
-      </w:pPr>
-    </w:p>
-    <w:p>
-      <w:pPr>
-        <w:rPr>
-          <w:lang w:val="vi-VN"/>
-        </w:rPr>
-      </w:pPr>
-    </w:p>
-    <w:p>
-      <w:pPr>
-        <w:rPr>
-          <w:lang w:val="vi-VN"/>
-        </w:rPr>
-      </w:pPr>
-    </w:p>
-    <w:p>
-      <w:pPr>
-        <w:rPr>
-          <w:lang w:val="vi-VN"/>
-        </w:rPr>
-      </w:pPr>
-    </w:p>
-    <w:p>
-      <w:pPr>
-        <w:rPr>
-          <w:lang w:val="vi-VN"/>
-        </w:rPr>
-      </w:pPr>
-    </w:p>
-    <w:p>
-      <w:pPr>
-        <w:rPr>
-          <w:lang w:val="vi-VN"/>
-        </w:rPr>
-      </w:pPr>
-    </w:p>
-    <w:p>
-      <w:pPr>
-        <w:rPr>
-          <w:lang w:val="vi-VN"/>
-        </w:rPr>
-      </w:pPr>
-    </w:p>
-    <w:p>
-      <w:pPr>
-        <w:rPr>
-          <w:lang w:val="vi-VN"/>
-        </w:rPr>
-      </w:pPr>
-    </w:p>
-    <w:p>
-      <w:pPr>
-        <w:rPr>
-          <w:lang w:val="vi-VN"/>
-        </w:rPr>
-      </w:pPr>
-    </w:p>
-    <w:p>
-      <w:pPr>
-        <w:rPr>
-          <w:lang w:val="vi-VN"/>
-        </w:rPr>
-      </w:pPr>
-    </w:p>
-    <w:p>
-      <w:pPr>
-        <w:rPr>
-          <w:lang w:val="vi-VN"/>
-        </w:rPr>
-      </w:pPr>
-    </w:p>
-    <w:p>
-      <w:pPr>
-        <w:rPr>
-          <w:lang w:val="vi-VN"/>
-        </w:rPr>
-      </w:pPr>
-    </w:p>
-    <w:p>
-      <w:pPr>
-        <w:rPr>
-          <w:lang w:val="vi-VN"/>
-        </w:rPr>
-      </w:pPr>
-    </w:p>
-    <w:p>
-      <w:pPr>
-        <w:rPr>
-          <w:lang w:val="vi-VN"/>
-        </w:rPr>
-      </w:pPr>
-    </w:p>
-    <w:p>
-      <w:pPr>
-        <w:rPr>
-          <w:lang w:val="vi-VN"/>
-        </w:rPr>
-      </w:pPr>
     </w:p>
     <w:p>
       <w:pPr>
@@ -24159,7 +24049,7 @@
           <w:rPr>
             <w:noProof/>
           </w:rPr>
-          <w:t>49</w:t>
+          <w:t>50</w:t>
         </w:r>
         <w:r>
           <w:rPr>
@@ -31078,7 +30968,7 @@
 </file>
 
 <file path=customXml/itemProps1.xml><?xml version="1.0" encoding="utf-8"?>
-<ds:datastoreItem xmlns:ds="http://schemas.openxmlformats.org/officeDocument/2006/customXml" ds:itemID="{BDAF662B-DFCC-4BCA-8AC8-DF32C2086248}">
+<ds:datastoreItem xmlns:ds="http://schemas.openxmlformats.org/officeDocument/2006/customXml" ds:itemID="{6B51EA55-006C-46A6-9210-CFD2F58B0C98}">
   <ds:schemaRefs>
     <ds:schemaRef ds:uri="http://schemas.openxmlformats.org/officeDocument/2006/bibliography"/>
   </ds:schemaRefs>

</xml_diff>